<commit_message>
Finish test for StateCovToCartesianCov()
</commit_message>
<xml_diff>
--- a/referenceCovariances.docx
+++ b/referenceCovariances.docx
@@ -1,13 +1,13 @@
 
 <file path=word/document.xml><?xml version="1.0" encoding="utf-8"?>
-<w:document xmlns:wpc="http://schemas.microsoft.com/office/word/2010/wordprocessingCanvas" xmlns:cx="http://schemas.microsoft.com/office/drawing/2014/chartex" xmlns:cx1="http://schemas.microsoft.com/office/drawing/2015/9/8/chartex" xmlns:cx2="http://schemas.microsoft.com/office/drawing/2015/10/21/chartex" xmlns:cx3="http://schemas.microsoft.com/office/drawing/2016/5/9/chartex" xmlns:cx4="http://schemas.microsoft.com/office/drawing/2016/5/10/chartex" xmlns:cx5="http://schemas.microsoft.com/office/drawing/2016/5/11/chartex" xmlns:cx6="http://schemas.microsoft.com/office/drawing/2016/5/12/chartex" xmlns:cx7="http://schemas.microsoft.com/office/drawing/2016/5/13/chartex" xmlns:cx8="http://schemas.microsoft.com/office/drawing/2016/5/14/chartex" xmlns:mc="http://schemas.openxmlformats.org/markup-compatibility/2006" xmlns:aink="http://schemas.microsoft.com/office/drawing/2016/ink" xmlns:am3d="http://schemas.microsoft.com/office/drawing/2017/model3d" xmlns:o="urn:schemas-microsoft-com:office:office" xmlns:oel="http://schemas.microsoft.com/office/2019/extlst" xmlns:r="http://schemas.openxmlformats.org/officeDocument/2006/relationships" xmlns:m="http://schemas.openxmlformats.org/officeDocument/2006/math" xmlns:v="urn:schemas-microsoft-com:vml" xmlns:wp14="http://schemas.microsoft.com/office/word/2010/wordprocessingDrawing" xmlns:wp="http://schemas.openxmlformats.org/drawingml/2006/wordprocessingDrawing" xmlns:w10="urn:schemas-microsoft-com:office:word" xmlns:w="http://schemas.openxmlformats.org/wordprocessingml/2006/main" xmlns:w14="http://schemas.microsoft.com/office/word/2010/wordml" xmlns:w15="http://schemas.microsoft.com/office/word/2012/wordml" xmlns:w16cex="http://schemas.microsoft.com/office/word/2018/wordml/cex" xmlns:w16cid="http://schemas.microsoft.com/office/word/2016/wordml/cid" xmlns:w16="http://schemas.microsoft.com/office/word/2018/wordml" xmlns:w16sdtdh="http://schemas.microsoft.com/office/word/2020/wordml/sdtdatahash" xmlns:w16se="http://schemas.microsoft.com/office/word/2015/wordml/symex" xmlns:wpg="http://schemas.microsoft.com/office/word/2010/wordprocessingGroup" xmlns:wpi="http://schemas.microsoft.com/office/word/2010/wordprocessingInk" xmlns:wne="http://schemas.microsoft.com/office/word/2006/wordml" xmlns:wps="http://schemas.microsoft.com/office/word/2010/wordprocessingShape" mc:Ignorable="w14 w15 w16se w16cid w16 w16cex w16sdtdh wp14">
+<w:document xmlns:wpc="http://schemas.microsoft.com/office/word/2010/wordprocessingCanvas" xmlns:cx="http://schemas.microsoft.com/office/drawing/2014/chartex" xmlns:cx1="http://schemas.microsoft.com/office/drawing/2015/9/8/chartex" xmlns:cx2="http://schemas.microsoft.com/office/drawing/2015/10/21/chartex" xmlns:cx3="http://schemas.microsoft.com/office/drawing/2016/5/9/chartex" xmlns:cx4="http://schemas.microsoft.com/office/drawing/2016/5/10/chartex" xmlns:cx5="http://schemas.microsoft.com/office/drawing/2016/5/11/chartex" xmlns:cx6="http://schemas.microsoft.com/office/drawing/2016/5/12/chartex" xmlns:cx7="http://schemas.microsoft.com/office/drawing/2016/5/13/chartex" xmlns:cx8="http://schemas.microsoft.com/office/drawing/2016/5/14/chartex" xmlns:mc="http://schemas.openxmlformats.org/markup-compatibility/2006" xmlns:aink="http://schemas.microsoft.com/office/drawing/2016/ink" xmlns:am3d="http://schemas.microsoft.com/office/drawing/2017/model3d" xmlns:o="urn:schemas-microsoft-com:office:office" xmlns:oel="http://schemas.microsoft.com/office/2019/extlst" xmlns:r="http://schemas.openxmlformats.org/officeDocument/2006/relationships" xmlns:m="http://schemas.openxmlformats.org/officeDocument/2006/math" xmlns:v="urn:schemas-microsoft-com:vml" xmlns:wp14="http://schemas.microsoft.com/office/word/2010/wordprocessingDrawing" xmlns:wp="http://schemas.openxmlformats.org/drawingml/2006/wordprocessingDrawing" xmlns:w10="urn:schemas-microsoft-com:office:word" xmlns:w="http://schemas.openxmlformats.org/wordprocessingml/2006/main" xmlns:w14="http://schemas.microsoft.com/office/word/2010/wordml" xmlns:w15="http://schemas.microsoft.com/office/word/2012/wordml" xmlns:w16cex="http://schemas.microsoft.com/office/word/2018/wordml/cex" xmlns:w16cid="http://schemas.microsoft.com/office/word/2016/wordml/cid" xmlns:w16="http://schemas.microsoft.com/office/word/2018/wordml" xmlns:w16sdtdh="http://schemas.microsoft.com/office/word/2020/wordml/sdtdatahash" xmlns:w16se="http://schemas.microsoft.com/office/word/2015/wordml/symex" xmlns:wpg="http://schemas.microsoft.com/office/word/2010/wordprocessingGroup" xmlns:wpi="http://schemas.microsoft.com/office/word/2010/wordprocessingInk" xmlns:wne="http://schemas.microsoft.com/office/word/2006/wordml" xmlns:wps="http://schemas.microsoft.com/office/word/2010/wordprocessingShape" xmlns:a="http://schemas.openxmlformats.org/drawingml/2006/main" xmlns:pic="http://schemas.openxmlformats.org/drawingml/2006/picture" mc:Ignorable="w14 w15 w16se w16cid w16 w16cex w16sdtdh wp14">
   <w:body>
     <w:p>
       <w:pPr>
         <w:wordWrap w:val="0"/>
         <w:spacing w:after="0" w:line="240" w:lineRule="auto"/>
         <w:rPr>
-          <w:rFonts w:ascii="var(--vscode-repl-font-family)" w:eastAsia="Times New Roman" w:hAnsi="var(--vscode-repl-font-family)" w:cs="Segoe UI"/>
+          <w:rFonts w:ascii="var(--vscode-repl-font-family)" w:hAnsi="var(--vscode-repl-font-family)" w:eastAsia="Times New Roman" w:cs="Segoe UI"/>
           <w:color w:val="3B3B3B"/>
           <w:kern w:val="0"/>
           <w:sz w:val="20"/>
@@ -19,7 +19,7 @@
       <w:proofErr w:type="spellStart"/>
       <w:r>
         <w:rPr>
-          <w:rFonts w:ascii="var(--vscode-repl-font-family)" w:eastAsia="Times New Roman" w:hAnsi="var(--vscode-repl-font-family)" w:cs="Segoe UI"/>
+          <w:rFonts w:ascii="var(--vscode-repl-font-family)" w:hAnsi="var(--vscode-repl-font-family)" w:eastAsia="Times New Roman" w:cs="Segoe UI"/>
           <w:color w:val="1A85FF"/>
           <w:kern w:val="0"/>
           <w:sz w:val="20"/>
@@ -32,7 +32,7 @@
       <w:proofErr w:type="spellEnd"/>
       <w:r>
         <w:rPr>
-          <w:rFonts w:ascii="var(--vscode-repl-font-family)" w:eastAsia="Times New Roman" w:hAnsi="var(--vscode-repl-font-family)" w:cs="Segoe UI"/>
+          <w:rFonts w:ascii="var(--vscode-repl-font-family)" w:hAnsi="var(--vscode-repl-font-family)" w:eastAsia="Times New Roman" w:cs="Segoe UI"/>
           <w:color w:val="1A85FF"/>
           <w:kern w:val="0"/>
           <w:sz w:val="20"/>
@@ -48,7 +48,7 @@
         <w:wordWrap w:val="0"/>
         <w:spacing w:after="0" w:line="240" w:lineRule="auto"/>
         <w:rPr>
-          <w:rFonts w:ascii="var(--vscode-repl-font-family)" w:eastAsia="Times New Roman" w:hAnsi="var(--vscode-repl-font-family)" w:cs="Segoe UI"/>
+          <w:rFonts w:ascii="var(--vscode-repl-font-family)" w:hAnsi="var(--vscode-repl-font-family)" w:eastAsia="Times New Roman" w:cs="Segoe UI"/>
           <w:color w:val="3B3B3B"/>
           <w:kern w:val="0"/>
           <w:sz w:val="20"/>
@@ -59,7 +59,7 @@
       </w:pPr>
       <w:r>
         <w:rPr>
-          <w:rFonts w:ascii="var(--vscode-repl-font-family)" w:eastAsia="Times New Roman" w:hAnsi="var(--vscode-repl-font-family)" w:cs="Segoe UI"/>
+          <w:rFonts w:ascii="var(--vscode-repl-font-family)" w:hAnsi="var(--vscode-repl-font-family)" w:eastAsia="Times New Roman" w:cs="Segoe UI"/>
           <w:color w:val="1A85FF"/>
           <w:kern w:val="0"/>
           <w:sz w:val="20"/>
@@ -75,7 +75,7 @@
         <w:wordWrap w:val="0"/>
         <w:spacing w:after="0" w:line="240" w:lineRule="auto"/>
         <w:rPr>
-          <w:rFonts w:ascii="var(--vscode-repl-font-family)" w:eastAsia="Times New Roman" w:hAnsi="var(--vscode-repl-font-family)" w:cs="Segoe UI"/>
+          <w:rFonts w:ascii="var(--vscode-repl-font-family)" w:hAnsi="var(--vscode-repl-font-family)" w:eastAsia="Times New Roman" w:cs="Segoe UI"/>
           <w:color w:val="3B3B3B"/>
           <w:kern w:val="0"/>
           <w:sz w:val="20"/>
@@ -86,7 +86,7 @@
       </w:pPr>
       <w:r>
         <w:rPr>
-          <w:rFonts w:ascii="var(--vscode-repl-font-family)" w:eastAsia="Times New Roman" w:hAnsi="var(--vscode-repl-font-family)" w:cs="Segoe UI"/>
+          <w:rFonts w:ascii="var(--vscode-repl-font-family)" w:hAnsi="var(--vscode-repl-font-family)" w:eastAsia="Times New Roman" w:cs="Segoe UI"/>
           <w:color w:val="1A85FF"/>
           <w:kern w:val="0"/>
           <w:sz w:val="20"/>
@@ -102,7 +102,7 @@
         <w:wordWrap w:val="0"/>
         <w:spacing w:after="0" w:line="240" w:lineRule="auto"/>
         <w:rPr>
-          <w:rFonts w:ascii="var(--vscode-repl-font-family)" w:eastAsia="Times New Roman" w:hAnsi="var(--vscode-repl-font-family)" w:cs="Segoe UI"/>
+          <w:rFonts w:ascii="var(--vscode-repl-font-family)" w:hAnsi="var(--vscode-repl-font-family)" w:eastAsia="Times New Roman" w:cs="Segoe UI"/>
           <w:color w:val="3B3B3B"/>
           <w:kern w:val="0"/>
           <w:sz w:val="20"/>
@@ -113,7 +113,7 @@
       </w:pPr>
       <w:r>
         <w:rPr>
-          <w:rFonts w:ascii="var(--vscode-repl-font-family)" w:eastAsia="Times New Roman" w:hAnsi="var(--vscode-repl-font-family)" w:cs="Segoe UI"/>
+          <w:rFonts w:ascii="var(--vscode-repl-font-family)" w:hAnsi="var(--vscode-repl-font-family)" w:eastAsia="Times New Roman" w:cs="Segoe UI"/>
           <w:color w:val="1A85FF"/>
           <w:kern w:val="0"/>
           <w:sz w:val="20"/>
@@ -129,7 +129,7 @@
         <w:wordWrap w:val="0"/>
         <w:spacing w:after="0" w:line="240" w:lineRule="auto"/>
         <w:rPr>
-          <w:rFonts w:ascii="var(--vscode-repl-font-family)" w:eastAsia="Times New Roman" w:hAnsi="var(--vscode-repl-font-family)" w:cs="Segoe UI"/>
+          <w:rFonts w:ascii="var(--vscode-repl-font-family)" w:hAnsi="var(--vscode-repl-font-family)" w:eastAsia="Times New Roman" w:cs="Segoe UI"/>
           <w:color w:val="3B3B3B"/>
           <w:kern w:val="0"/>
           <w:sz w:val="20"/>
@@ -140,7 +140,7 @@
       </w:pPr>
       <w:r>
         <w:rPr>
-          <w:rFonts w:ascii="var(--vscode-repl-font-family)" w:eastAsia="Times New Roman" w:hAnsi="var(--vscode-repl-font-family)" w:cs="Segoe UI"/>
+          <w:rFonts w:ascii="var(--vscode-repl-font-family)" w:hAnsi="var(--vscode-repl-font-family)" w:eastAsia="Times New Roman" w:cs="Segoe UI"/>
           <w:color w:val="1A85FF"/>
           <w:kern w:val="0"/>
           <w:sz w:val="20"/>
@@ -156,7 +156,7 @@
         <w:wordWrap w:val="0"/>
         <w:spacing w:after="0" w:line="240" w:lineRule="auto"/>
         <w:rPr>
-          <w:rFonts w:ascii="var(--vscode-repl-font-family)" w:eastAsia="Times New Roman" w:hAnsi="var(--vscode-repl-font-family)" w:cs="Segoe UI"/>
+          <w:rFonts w:ascii="var(--vscode-repl-font-family)" w:hAnsi="var(--vscode-repl-font-family)" w:eastAsia="Times New Roman" w:cs="Segoe UI"/>
           <w:color w:val="3B3B3B"/>
           <w:kern w:val="0"/>
           <w:sz w:val="20"/>
@@ -167,7 +167,7 @@
       </w:pPr>
       <w:r>
         <w:rPr>
-          <w:rFonts w:ascii="var(--vscode-repl-font-family)" w:eastAsia="Times New Roman" w:hAnsi="var(--vscode-repl-font-family)" w:cs="Segoe UI"/>
+          <w:rFonts w:ascii="var(--vscode-repl-font-family)" w:hAnsi="var(--vscode-repl-font-family)" w:eastAsia="Times New Roman" w:cs="Segoe UI"/>
           <w:color w:val="1A85FF"/>
           <w:kern w:val="0"/>
           <w:sz w:val="20"/>
@@ -183,7 +183,7 @@
         <w:wordWrap w:val="0"/>
         <w:spacing w:after="0" w:line="240" w:lineRule="auto"/>
         <w:rPr>
-          <w:rFonts w:ascii="var(--vscode-repl-font-family)" w:eastAsia="Times New Roman" w:hAnsi="var(--vscode-repl-font-family)" w:cs="Segoe UI"/>
+          <w:rFonts w:ascii="var(--vscode-repl-font-family)" w:hAnsi="var(--vscode-repl-font-family)" w:eastAsia="Times New Roman" w:cs="Segoe UI"/>
           <w:color w:val="1A85FF"/>
           <w:kern w:val="0"/>
           <w:sz w:val="20"/>
@@ -194,7 +194,7 @@
       </w:pPr>
       <w:r>
         <w:rPr>
-          <w:rFonts w:ascii="var(--vscode-repl-font-family)" w:eastAsia="Times New Roman" w:hAnsi="var(--vscode-repl-font-family)" w:cs="Segoe UI"/>
+          <w:rFonts w:ascii="var(--vscode-repl-font-family)" w:hAnsi="var(--vscode-repl-font-family)" w:eastAsia="Times New Roman" w:cs="Segoe UI"/>
           <w:color w:val="1A85FF"/>
           <w:kern w:val="0"/>
           <w:sz w:val="20"/>
@@ -210,7 +210,7 @@
         <w:wordWrap w:val="0"/>
         <w:spacing w:after="0" w:line="240" w:lineRule="auto"/>
         <w:rPr>
-          <w:rFonts w:ascii="var(--vscode-repl-font-family)" w:eastAsia="Times New Roman" w:hAnsi="var(--vscode-repl-font-family)" w:cs="Segoe UI"/>
+          <w:rFonts w:ascii="var(--vscode-repl-font-family)" w:hAnsi="var(--vscode-repl-font-family)" w:eastAsia="Times New Roman" w:cs="Segoe UI"/>
           <w:color w:val="3B3B3B"/>
           <w:kern w:val="0"/>
           <w:sz w:val="20"/>
@@ -225,7 +225,7 @@
         <w:wordWrap w:val="0"/>
         <w:spacing w:after="0" w:line="240" w:lineRule="auto"/>
         <w:rPr>
-          <w:rFonts w:ascii="var(--vscode-repl-font-family)" w:eastAsia="Times New Roman" w:hAnsi="var(--vscode-repl-font-family)" w:cs="Segoe UI"/>
+          <w:rFonts w:ascii="var(--vscode-repl-font-family)" w:hAnsi="var(--vscode-repl-font-family)" w:eastAsia="Times New Roman" w:cs="Segoe UI"/>
           <w:color w:val="3B3B3B"/>
           <w:kern w:val="0"/>
           <w:sz w:val="20"/>
@@ -237,7 +237,7 @@
       <w:proofErr w:type="spellStart"/>
       <w:r>
         <w:rPr>
-          <w:rFonts w:ascii="var(--vscode-repl-font-family)" w:eastAsia="Times New Roman" w:hAnsi="var(--vscode-repl-font-family)" w:cs="Segoe UI"/>
+          <w:rFonts w:ascii="var(--vscode-repl-font-family)" w:hAnsi="var(--vscode-repl-font-family)" w:eastAsia="Times New Roman" w:cs="Segoe UI"/>
           <w:color w:val="1A85FF"/>
           <w:kern w:val="0"/>
           <w:sz w:val="20"/>
@@ -250,7 +250,7 @@
       <w:proofErr w:type="spellEnd"/>
       <w:r>
         <w:rPr>
-          <w:rFonts w:ascii="var(--vscode-repl-font-family)" w:eastAsia="Times New Roman" w:hAnsi="var(--vscode-repl-font-family)" w:cs="Segoe UI"/>
+          <w:rFonts w:ascii="var(--vscode-repl-font-family)" w:hAnsi="var(--vscode-repl-font-family)" w:eastAsia="Times New Roman" w:cs="Segoe UI"/>
           <w:color w:val="1A85FF"/>
           <w:kern w:val="0"/>
           <w:sz w:val="20"/>
@@ -261,12 +261,12 @@
         <w:t xml:space="preserve"> in ITRF </w:t>
       </w:r>
     </w:p>
-    <w:p>
+    <w:p w14:noSpellErr="1">
       <w:pPr>
         <w:wordWrap w:val="0"/>
         <w:spacing w:after="0" w:line="240" w:lineRule="auto"/>
         <w:rPr>
-          <w:rFonts w:ascii="var(--vscode-repl-font-family)" w:eastAsia="Times New Roman" w:hAnsi="var(--vscode-repl-font-family)" w:cs="Segoe UI"/>
+          <w:rFonts w:ascii="var(--vscode-repl-font-family)" w:hAnsi="var(--vscode-repl-font-family)" w:eastAsia="Times New Roman" w:cs="Segoe UI"/>
           <w:color w:val="3B3B3B"/>
           <w:kern w:val="0"/>
           <w:sz w:val="20"/>
@@ -277,7 +277,7 @@
       </w:pPr>
       <w:r>
         <w:rPr>
-          <w:rFonts w:ascii="var(--vscode-repl-font-family)" w:eastAsia="Times New Roman" w:hAnsi="var(--vscode-repl-font-family)" w:cs="Segoe UI"/>
+          <w:rFonts w:ascii="var(--vscode-repl-font-family)" w:hAnsi="var(--vscode-repl-font-family)" w:eastAsia="Times New Roman" w:cs="Segoe UI"/>
           <w:color w:val="1A85FF"/>
           <w:kern w:val="0"/>
           <w:sz w:val="20"/>
@@ -293,7 +293,7 @@
         <w:wordWrap w:val="0"/>
         <w:spacing w:after="0" w:line="240" w:lineRule="auto"/>
         <w:rPr>
-          <w:rFonts w:ascii="var(--vscode-repl-font-family)" w:eastAsia="Times New Roman" w:hAnsi="var(--vscode-repl-font-family)" w:cs="Segoe UI"/>
+          <w:rFonts w:ascii="var(--vscode-repl-font-family)" w:hAnsi="var(--vscode-repl-font-family)" w:eastAsia="Times New Roman" w:cs="Segoe UI"/>
           <w:color w:val="3B3B3B"/>
           <w:kern w:val="0"/>
           <w:sz w:val="20"/>
@@ -304,7 +304,7 @@
       </w:pPr>
       <w:r>
         <w:rPr>
-          <w:rFonts w:ascii="var(--vscode-repl-font-family)" w:eastAsia="Times New Roman" w:hAnsi="var(--vscode-repl-font-family)" w:cs="Segoe UI"/>
+          <w:rFonts w:ascii="var(--vscode-repl-font-family)" w:hAnsi="var(--vscode-repl-font-family)" w:eastAsia="Times New Roman" w:cs="Segoe UI"/>
           <w:color w:val="1A85FF"/>
           <w:kern w:val="0"/>
           <w:sz w:val="20"/>
@@ -320,7 +320,7 @@
         <w:wordWrap w:val="0"/>
         <w:spacing w:after="0" w:line="240" w:lineRule="auto"/>
         <w:rPr>
-          <w:rFonts w:ascii="var(--vscode-repl-font-family)" w:eastAsia="Times New Roman" w:hAnsi="var(--vscode-repl-font-family)" w:cs="Segoe UI"/>
+          <w:rFonts w:ascii="var(--vscode-repl-font-family)" w:hAnsi="var(--vscode-repl-font-family)" w:eastAsia="Times New Roman" w:cs="Segoe UI"/>
           <w:color w:val="3B3B3B"/>
           <w:kern w:val="0"/>
           <w:sz w:val="20"/>
@@ -331,7 +331,7 @@
       </w:pPr>
       <w:r>
         <w:rPr>
-          <w:rFonts w:ascii="var(--vscode-repl-font-family)" w:eastAsia="Times New Roman" w:hAnsi="var(--vscode-repl-font-family)" w:cs="Segoe UI"/>
+          <w:rFonts w:ascii="var(--vscode-repl-font-family)" w:hAnsi="var(--vscode-repl-font-family)" w:eastAsia="Times New Roman" w:cs="Segoe UI"/>
           <w:color w:val="1A85FF"/>
           <w:kern w:val="0"/>
           <w:sz w:val="20"/>
@@ -347,7 +347,7 @@
         <w:wordWrap w:val="0"/>
         <w:spacing w:after="0" w:line="240" w:lineRule="auto"/>
         <w:rPr>
-          <w:rFonts w:ascii="var(--vscode-repl-font-family)" w:eastAsia="Times New Roman" w:hAnsi="var(--vscode-repl-font-family)" w:cs="Segoe UI"/>
+          <w:rFonts w:ascii="var(--vscode-repl-font-family)" w:hAnsi="var(--vscode-repl-font-family)" w:eastAsia="Times New Roman" w:cs="Segoe UI"/>
           <w:color w:val="3B3B3B"/>
           <w:kern w:val="0"/>
           <w:sz w:val="20"/>
@@ -358,7 +358,7 @@
       </w:pPr>
       <w:r>
         <w:rPr>
-          <w:rFonts w:ascii="var(--vscode-repl-font-family)" w:eastAsia="Times New Roman" w:hAnsi="var(--vscode-repl-font-family)" w:cs="Segoe UI"/>
+          <w:rFonts w:ascii="var(--vscode-repl-font-family)" w:hAnsi="var(--vscode-repl-font-family)" w:eastAsia="Times New Roman" w:cs="Segoe UI"/>
           <w:color w:val="1A85FF"/>
           <w:kern w:val="0"/>
           <w:sz w:val="20"/>
@@ -374,7 +374,7 @@
         <w:wordWrap w:val="0"/>
         <w:spacing w:after="0" w:line="240" w:lineRule="auto"/>
         <w:rPr>
-          <w:rFonts w:ascii="var(--vscode-repl-font-family)" w:eastAsia="Times New Roman" w:hAnsi="var(--vscode-repl-font-family)" w:cs="Segoe UI"/>
+          <w:rFonts w:ascii="var(--vscode-repl-font-family)" w:hAnsi="var(--vscode-repl-font-family)" w:eastAsia="Times New Roman" w:cs="Segoe UI"/>
           <w:color w:val="3B3B3B"/>
           <w:kern w:val="0"/>
           <w:sz w:val="20"/>
@@ -385,7 +385,7 @@
       </w:pPr>
       <w:r>
         <w:rPr>
-          <w:rFonts w:ascii="var(--vscode-repl-font-family)" w:eastAsia="Times New Roman" w:hAnsi="var(--vscode-repl-font-family)" w:cs="Segoe UI"/>
+          <w:rFonts w:ascii="var(--vscode-repl-font-family)" w:hAnsi="var(--vscode-repl-font-family)" w:eastAsia="Times New Roman" w:cs="Segoe UI"/>
           <w:color w:val="1A85FF"/>
           <w:kern w:val="0"/>
           <w:sz w:val="20"/>
@@ -401,7 +401,7 @@
         <w:wordWrap w:val="0"/>
         <w:spacing w:after="0" w:line="240" w:lineRule="auto"/>
         <w:rPr>
-          <w:rFonts w:ascii="var(--vscode-repl-font-family)" w:eastAsia="Times New Roman" w:hAnsi="var(--vscode-repl-font-family)" w:cs="Segoe UI"/>
+          <w:rFonts w:ascii="var(--vscode-repl-font-family)" w:hAnsi="var(--vscode-repl-font-family)" w:eastAsia="Times New Roman" w:cs="Segoe UI"/>
           <w:color w:val="3B3B3B"/>
           <w:kern w:val="0"/>
           <w:sz w:val="20"/>
@@ -412,7 +412,7 @@
       </w:pPr>
       <w:r>
         <w:rPr>
-          <w:rFonts w:ascii="var(--vscode-repl-font-family)" w:eastAsia="Times New Roman" w:hAnsi="var(--vscode-repl-font-family)" w:cs="Segoe UI"/>
+          <w:rFonts w:ascii="var(--vscode-repl-font-family)" w:hAnsi="var(--vscode-repl-font-family)" w:eastAsia="Times New Roman" w:cs="Segoe UI"/>
           <w:color w:val="1A85FF"/>
           <w:kern w:val="0"/>
           <w:sz w:val="20"/>
@@ -594,7 +594,7 @@
   <w:docDefaults>
     <w:rPrDefault>
       <w:rPr>
-        <w:rFonts w:asciiTheme="minorHAnsi" w:eastAsiaTheme="minorHAnsi" w:hAnsiTheme="minorHAnsi" w:cstheme="minorBidi"/>
+        <w:rFonts w:asciiTheme="minorHAnsi" w:hAnsiTheme="minorHAnsi" w:eastAsiaTheme="minorHAnsi" w:cstheme="minorBidi"/>
         <w:kern w:val="2"/>
         <w:sz w:val="22"/>
         <w:szCs w:val="22"/>
@@ -611,14 +611,14 @@
   <w:latentStyles w:defLockedState="0" w:defUIPriority="99" w:defSemiHidden="0" w:defUnhideWhenUsed="0" w:defQFormat="0" w:count="376">
     <w:lsdException w:name="Normal" w:uiPriority="0" w:qFormat="1"/>
     <w:lsdException w:name="heading 1" w:uiPriority="9" w:qFormat="1"/>
-    <w:lsdException w:name="heading 2" w:semiHidden="1" w:uiPriority="9" w:unhideWhenUsed="1" w:qFormat="1"/>
-    <w:lsdException w:name="heading 3" w:semiHidden="1" w:uiPriority="9" w:unhideWhenUsed="1" w:qFormat="1"/>
-    <w:lsdException w:name="heading 4" w:semiHidden="1" w:uiPriority="9" w:unhideWhenUsed="1" w:qFormat="1"/>
-    <w:lsdException w:name="heading 5" w:semiHidden="1" w:uiPriority="9" w:unhideWhenUsed="1" w:qFormat="1"/>
-    <w:lsdException w:name="heading 6" w:semiHidden="1" w:uiPriority="9" w:unhideWhenUsed="1" w:qFormat="1"/>
-    <w:lsdException w:name="heading 7" w:semiHidden="1" w:uiPriority="9" w:unhideWhenUsed="1" w:qFormat="1"/>
-    <w:lsdException w:name="heading 8" w:semiHidden="1" w:uiPriority="9" w:unhideWhenUsed="1" w:qFormat="1"/>
-    <w:lsdException w:name="heading 9" w:semiHidden="1" w:uiPriority="9" w:unhideWhenUsed="1" w:qFormat="1"/>
+    <w:lsdException w:name="heading 2" w:uiPriority="9" w:semiHidden="1" w:unhideWhenUsed="1" w:qFormat="1"/>
+    <w:lsdException w:name="heading 3" w:uiPriority="9" w:semiHidden="1" w:unhideWhenUsed="1" w:qFormat="1"/>
+    <w:lsdException w:name="heading 4" w:uiPriority="9" w:semiHidden="1" w:unhideWhenUsed="1" w:qFormat="1"/>
+    <w:lsdException w:name="heading 5" w:uiPriority="9" w:semiHidden="1" w:unhideWhenUsed="1" w:qFormat="1"/>
+    <w:lsdException w:name="heading 6" w:uiPriority="9" w:semiHidden="1" w:unhideWhenUsed="1" w:qFormat="1"/>
+    <w:lsdException w:name="heading 7" w:uiPriority="9" w:semiHidden="1" w:unhideWhenUsed="1" w:qFormat="1"/>
+    <w:lsdException w:name="heading 8" w:uiPriority="9" w:semiHidden="1" w:unhideWhenUsed="1" w:qFormat="1"/>
+    <w:lsdException w:name="heading 9" w:uiPriority="9" w:semiHidden="1" w:unhideWhenUsed="1" w:qFormat="1"/>
     <w:lsdException w:name="index 1" w:semiHidden="1" w:unhideWhenUsed="1"/>
     <w:lsdException w:name="index 2" w:semiHidden="1" w:unhideWhenUsed="1"/>
     <w:lsdException w:name="index 3" w:semiHidden="1" w:unhideWhenUsed="1"/>
@@ -628,22 +628,22 @@
     <w:lsdException w:name="index 7" w:semiHidden="1" w:unhideWhenUsed="1"/>
     <w:lsdException w:name="index 8" w:semiHidden="1" w:unhideWhenUsed="1"/>
     <w:lsdException w:name="index 9" w:semiHidden="1" w:unhideWhenUsed="1"/>
-    <w:lsdException w:name="toc 1" w:semiHidden="1" w:uiPriority="39" w:unhideWhenUsed="1"/>
-    <w:lsdException w:name="toc 2" w:semiHidden="1" w:uiPriority="39" w:unhideWhenUsed="1"/>
-    <w:lsdException w:name="toc 3" w:semiHidden="1" w:uiPriority="39" w:unhideWhenUsed="1"/>
-    <w:lsdException w:name="toc 4" w:semiHidden="1" w:uiPriority="39" w:unhideWhenUsed="1"/>
-    <w:lsdException w:name="toc 5" w:semiHidden="1" w:uiPriority="39" w:unhideWhenUsed="1"/>
-    <w:lsdException w:name="toc 6" w:semiHidden="1" w:uiPriority="39" w:unhideWhenUsed="1"/>
-    <w:lsdException w:name="toc 7" w:semiHidden="1" w:uiPriority="39" w:unhideWhenUsed="1"/>
-    <w:lsdException w:name="toc 8" w:semiHidden="1" w:uiPriority="39" w:unhideWhenUsed="1"/>
-    <w:lsdException w:name="toc 9" w:semiHidden="1" w:uiPriority="39" w:unhideWhenUsed="1"/>
+    <w:lsdException w:name="toc 1" w:uiPriority="39" w:semiHidden="1" w:unhideWhenUsed="1"/>
+    <w:lsdException w:name="toc 2" w:uiPriority="39" w:semiHidden="1" w:unhideWhenUsed="1"/>
+    <w:lsdException w:name="toc 3" w:uiPriority="39" w:semiHidden="1" w:unhideWhenUsed="1"/>
+    <w:lsdException w:name="toc 4" w:uiPriority="39" w:semiHidden="1" w:unhideWhenUsed="1"/>
+    <w:lsdException w:name="toc 5" w:uiPriority="39" w:semiHidden="1" w:unhideWhenUsed="1"/>
+    <w:lsdException w:name="toc 6" w:uiPriority="39" w:semiHidden="1" w:unhideWhenUsed="1"/>
+    <w:lsdException w:name="toc 7" w:uiPriority="39" w:semiHidden="1" w:unhideWhenUsed="1"/>
+    <w:lsdException w:name="toc 8" w:uiPriority="39" w:semiHidden="1" w:unhideWhenUsed="1"/>
+    <w:lsdException w:name="toc 9" w:uiPriority="39" w:semiHidden="1" w:unhideWhenUsed="1"/>
     <w:lsdException w:name="Normal Indent" w:semiHidden="1" w:unhideWhenUsed="1"/>
     <w:lsdException w:name="footnote text" w:semiHidden="1" w:unhideWhenUsed="1"/>
     <w:lsdException w:name="annotation text" w:semiHidden="1" w:unhideWhenUsed="1"/>
     <w:lsdException w:name="header" w:semiHidden="1" w:unhideWhenUsed="1"/>
     <w:lsdException w:name="footer" w:semiHidden="1" w:unhideWhenUsed="1"/>
     <w:lsdException w:name="index heading" w:semiHidden="1" w:unhideWhenUsed="1"/>
-    <w:lsdException w:name="caption" w:semiHidden="1" w:uiPriority="35" w:unhideWhenUsed="1" w:qFormat="1"/>
+    <w:lsdException w:name="caption" w:uiPriority="35" w:semiHidden="1" w:unhideWhenUsed="1" w:qFormat="1"/>
     <w:lsdException w:name="table of figures" w:semiHidden="1" w:unhideWhenUsed="1"/>
     <w:lsdException w:name="envelope address" w:semiHidden="1" w:unhideWhenUsed="1"/>
     <w:lsdException w:name="envelope return" w:semiHidden="1" w:unhideWhenUsed="1"/>
@@ -674,7 +674,7 @@
     <w:lsdException w:name="Title" w:uiPriority="10" w:qFormat="1"/>
     <w:lsdException w:name="Closing" w:semiHidden="1" w:unhideWhenUsed="1"/>
     <w:lsdException w:name="Signature" w:semiHidden="1" w:unhideWhenUsed="1"/>
-    <w:lsdException w:name="Default Paragraph Font" w:semiHidden="1" w:uiPriority="1" w:unhideWhenUsed="1"/>
+    <w:lsdException w:name="Default Paragraph Font" w:uiPriority="1" w:semiHidden="1" w:unhideWhenUsed="1"/>
     <w:lsdException w:name="Body Text" w:semiHidden="1" w:unhideWhenUsed="1"/>
     <w:lsdException w:name="Body Text Indent" w:semiHidden="1" w:unhideWhenUsed="1"/>
     <w:lsdException w:name="List Continue" w:semiHidden="1" w:unhideWhenUsed="1"/>
@@ -874,8 +874,8 @@
     <w:lsdException w:name="Subtle Reference" w:uiPriority="31" w:qFormat="1"/>
     <w:lsdException w:name="Intense Reference" w:uiPriority="32" w:qFormat="1"/>
     <w:lsdException w:name="Book Title" w:uiPriority="33" w:qFormat="1"/>
-    <w:lsdException w:name="Bibliography" w:semiHidden="1" w:uiPriority="37" w:unhideWhenUsed="1"/>
-    <w:lsdException w:name="TOC Heading" w:semiHidden="1" w:uiPriority="39" w:unhideWhenUsed="1" w:qFormat="1"/>
+    <w:lsdException w:name="Bibliography" w:uiPriority="37" w:semiHidden="1" w:unhideWhenUsed="1"/>
+    <w:lsdException w:name="TOC Heading" w:uiPriority="39" w:semiHidden="1" w:unhideWhenUsed="1" w:qFormat="1"/>
     <w:lsdException w:name="Plain Table 1" w:uiPriority="41"/>
     <w:lsdException w:name="Plain Table 2" w:uiPriority="42"/>
     <w:lsdException w:name="Plain Table 3" w:uiPriority="43"/>
@@ -986,7 +986,7 @@
     <w:lsdException w:name="Unresolved Mention" w:semiHidden="1" w:unhideWhenUsed="1"/>
     <w:lsdException w:name="Smart Link" w:semiHidden="1" w:unhideWhenUsed="1"/>
   </w:latentStyles>
-  <w:style w:type="paragraph" w:default="1" w:styleId="Normal">
+  <w:style w:type="paragraph" w:styleId="Normal" w:default="1">
     <w:name w:val="Normal"/>
     <w:qFormat/>
   </w:style>
@@ -1005,7 +1005,7 @@
       <w:outlineLvl w:val="0"/>
     </w:pPr>
     <w:rPr>
-      <w:rFonts w:asciiTheme="majorHAnsi" w:eastAsiaTheme="majorEastAsia" w:hAnsiTheme="majorHAnsi" w:cstheme="majorBidi"/>
+      <w:rFonts w:asciiTheme="majorHAnsi" w:hAnsiTheme="majorHAnsi" w:eastAsiaTheme="majorEastAsia" w:cstheme="majorBidi"/>
       <w:color w:val="0F4761" w:themeColor="accent1" w:themeShade="BF"/>
       <w:sz w:val="40"/>
       <w:szCs w:val="40"/>
@@ -1028,7 +1028,7 @@
       <w:outlineLvl w:val="1"/>
     </w:pPr>
     <w:rPr>
-      <w:rFonts w:asciiTheme="majorHAnsi" w:eastAsiaTheme="majorEastAsia" w:hAnsiTheme="majorHAnsi" w:cstheme="majorBidi"/>
+      <w:rFonts w:asciiTheme="majorHAnsi" w:hAnsiTheme="majorHAnsi" w:eastAsiaTheme="majorEastAsia" w:cstheme="majorBidi"/>
       <w:color w:val="0F4761" w:themeColor="accent1" w:themeShade="BF"/>
       <w:sz w:val="32"/>
       <w:szCs w:val="32"/>
@@ -1189,13 +1189,13 @@
       <w:color w:val="272727" w:themeColor="text1" w:themeTint="D8"/>
     </w:rPr>
   </w:style>
-  <w:style w:type="character" w:default="1" w:styleId="DefaultParagraphFont">
+  <w:style w:type="character" w:styleId="DefaultParagraphFont" w:default="1">
     <w:name w:val="Default Paragraph Font"/>
     <w:uiPriority w:val="1"/>
     <w:semiHidden/>
     <w:unhideWhenUsed/>
   </w:style>
-  <w:style w:type="table" w:default="1" w:styleId="TableNormal">
+  <w:style w:type="table" w:styleId="TableNormal" w:default="1">
     <w:name w:val="Normal Table"/>
     <w:uiPriority w:val="99"/>
     <w:semiHidden/>
@@ -1210,26 +1210,26 @@
       </w:tblCellMar>
     </w:tblPr>
   </w:style>
-  <w:style w:type="numbering" w:default="1" w:styleId="NoList">
+  <w:style w:type="numbering" w:styleId="NoList" w:default="1">
     <w:name w:val="No List"/>
     <w:uiPriority w:val="99"/>
     <w:semiHidden/>
     <w:unhideWhenUsed/>
   </w:style>
-  <w:style w:type="character" w:customStyle="1" w:styleId="Heading1Char">
+  <w:style w:type="character" w:styleId="Heading1Char" w:customStyle="1">
     <w:name w:val="Heading 1 Char"/>
     <w:basedOn w:val="DefaultParagraphFont"/>
     <w:link w:val="Heading1"/>
     <w:uiPriority w:val="9"/>
     <w:rsid w:val="00D62D69"/>
     <w:rPr>
-      <w:rFonts w:asciiTheme="majorHAnsi" w:eastAsiaTheme="majorEastAsia" w:hAnsiTheme="majorHAnsi" w:cstheme="majorBidi"/>
+      <w:rFonts w:asciiTheme="majorHAnsi" w:hAnsiTheme="majorHAnsi" w:eastAsiaTheme="majorEastAsia" w:cstheme="majorBidi"/>
       <w:color w:val="0F4761" w:themeColor="accent1" w:themeShade="BF"/>
       <w:sz w:val="40"/>
       <w:szCs w:val="40"/>
     </w:rPr>
   </w:style>
-  <w:style w:type="character" w:customStyle="1" w:styleId="Heading2Char">
+  <w:style w:type="character" w:styleId="Heading2Char" w:customStyle="1">
     <w:name w:val="Heading 2 Char"/>
     <w:basedOn w:val="DefaultParagraphFont"/>
     <w:link w:val="Heading2"/>
@@ -1237,13 +1237,13 @@
     <w:semiHidden/>
     <w:rsid w:val="00D62D69"/>
     <w:rPr>
-      <w:rFonts w:asciiTheme="majorHAnsi" w:eastAsiaTheme="majorEastAsia" w:hAnsiTheme="majorHAnsi" w:cstheme="majorBidi"/>
+      <w:rFonts w:asciiTheme="majorHAnsi" w:hAnsiTheme="majorHAnsi" w:eastAsiaTheme="majorEastAsia" w:cstheme="majorBidi"/>
       <w:color w:val="0F4761" w:themeColor="accent1" w:themeShade="BF"/>
       <w:sz w:val="32"/>
       <w:szCs w:val="32"/>
     </w:rPr>
   </w:style>
-  <w:style w:type="character" w:customStyle="1" w:styleId="Heading3Char">
+  <w:style w:type="character" w:styleId="Heading3Char" w:customStyle="1">
     <w:name w:val="Heading 3 Char"/>
     <w:basedOn w:val="DefaultParagraphFont"/>
     <w:link w:val="Heading3"/>
@@ -1257,7 +1257,7 @@
       <w:szCs w:val="28"/>
     </w:rPr>
   </w:style>
-  <w:style w:type="character" w:customStyle="1" w:styleId="Heading4Char">
+  <w:style w:type="character" w:styleId="Heading4Char" w:customStyle="1">
     <w:name w:val="Heading 4 Char"/>
     <w:basedOn w:val="DefaultParagraphFont"/>
     <w:link w:val="Heading4"/>
@@ -1271,7 +1271,7 @@
       <w:color w:val="0F4761" w:themeColor="accent1" w:themeShade="BF"/>
     </w:rPr>
   </w:style>
-  <w:style w:type="character" w:customStyle="1" w:styleId="Heading5Char">
+  <w:style w:type="character" w:styleId="Heading5Char" w:customStyle="1">
     <w:name w:val="Heading 5 Char"/>
     <w:basedOn w:val="DefaultParagraphFont"/>
     <w:link w:val="Heading5"/>
@@ -1283,7 +1283,7 @@
       <w:color w:val="0F4761" w:themeColor="accent1" w:themeShade="BF"/>
     </w:rPr>
   </w:style>
-  <w:style w:type="character" w:customStyle="1" w:styleId="Heading6Char">
+  <w:style w:type="character" w:styleId="Heading6Char" w:customStyle="1">
     <w:name w:val="Heading 6 Char"/>
     <w:basedOn w:val="DefaultParagraphFont"/>
     <w:link w:val="Heading6"/>
@@ -1297,7 +1297,7 @@
       <w:color w:val="595959" w:themeColor="text1" w:themeTint="A6"/>
     </w:rPr>
   </w:style>
-  <w:style w:type="character" w:customStyle="1" w:styleId="Heading7Char">
+  <w:style w:type="character" w:styleId="Heading7Char" w:customStyle="1">
     <w:name w:val="Heading 7 Char"/>
     <w:basedOn w:val="DefaultParagraphFont"/>
     <w:link w:val="Heading7"/>
@@ -1309,7 +1309,7 @@
       <w:color w:val="595959" w:themeColor="text1" w:themeTint="A6"/>
     </w:rPr>
   </w:style>
-  <w:style w:type="character" w:customStyle="1" w:styleId="Heading8Char">
+  <w:style w:type="character" w:styleId="Heading8Char" w:customStyle="1">
     <w:name w:val="Heading 8 Char"/>
     <w:basedOn w:val="DefaultParagraphFont"/>
     <w:link w:val="Heading8"/>
@@ -1323,7 +1323,7 @@
       <w:color w:val="272727" w:themeColor="text1" w:themeTint="D8"/>
     </w:rPr>
   </w:style>
-  <w:style w:type="character" w:customStyle="1" w:styleId="Heading9Char">
+  <w:style w:type="character" w:styleId="Heading9Char" w:customStyle="1">
     <w:name w:val="Heading 9 Char"/>
     <w:basedOn w:val="DefaultParagraphFont"/>
     <w:link w:val="Heading9"/>
@@ -1348,21 +1348,21 @@
       <w:contextualSpacing/>
     </w:pPr>
     <w:rPr>
-      <w:rFonts w:asciiTheme="majorHAnsi" w:eastAsiaTheme="majorEastAsia" w:hAnsiTheme="majorHAnsi" w:cstheme="majorBidi"/>
+      <w:rFonts w:asciiTheme="majorHAnsi" w:hAnsiTheme="majorHAnsi" w:eastAsiaTheme="majorEastAsia" w:cstheme="majorBidi"/>
       <w:spacing w:val="-10"/>
       <w:kern w:val="28"/>
       <w:sz w:val="56"/>
       <w:szCs w:val="56"/>
     </w:rPr>
   </w:style>
-  <w:style w:type="character" w:customStyle="1" w:styleId="TitleChar">
+  <w:style w:type="character" w:styleId="TitleChar" w:customStyle="1">
     <w:name w:val="Title Char"/>
     <w:basedOn w:val="DefaultParagraphFont"/>
     <w:link w:val="Title"/>
     <w:uiPriority w:val="10"/>
     <w:rsid w:val="00D62D69"/>
     <w:rPr>
-      <w:rFonts w:asciiTheme="majorHAnsi" w:eastAsiaTheme="majorEastAsia" w:hAnsiTheme="majorHAnsi" w:cstheme="majorBidi"/>
+      <w:rFonts w:asciiTheme="majorHAnsi" w:hAnsiTheme="majorHAnsi" w:eastAsiaTheme="majorEastAsia" w:cstheme="majorBidi"/>
       <w:spacing w:val="-10"/>
       <w:kern w:val="28"/>
       <w:sz w:val="56"/>
@@ -1390,7 +1390,7 @@
       <w:szCs w:val="28"/>
     </w:rPr>
   </w:style>
-  <w:style w:type="character" w:customStyle="1" w:styleId="SubtitleChar">
+  <w:style w:type="character" w:styleId="SubtitleChar" w:customStyle="1">
     <w:name w:val="Subtitle Char"/>
     <w:basedOn w:val="DefaultParagraphFont"/>
     <w:link w:val="Subtitle"/>
@@ -1422,7 +1422,7 @@
       <w:color w:val="404040" w:themeColor="text1" w:themeTint="BF"/>
     </w:rPr>
   </w:style>
-  <w:style w:type="character" w:customStyle="1" w:styleId="QuoteChar">
+  <w:style w:type="character" w:styleId="QuoteChar" w:customStyle="1">
     <w:name w:val="Quote Char"/>
     <w:basedOn w:val="DefaultParagraphFont"/>
     <w:link w:val="Quote"/>
@@ -1467,8 +1467,8 @@
     <w:rsid w:val="00D62D69"/>
     <w:pPr>
       <w:pBdr>
-        <w:top w:val="single" w:sz="4" w:space="10" w:color="0F4761" w:themeColor="accent1" w:themeShade="BF"/>
-        <w:bottom w:val="single" w:sz="4" w:space="10" w:color="0F4761" w:themeColor="accent1" w:themeShade="BF"/>
+        <w:top w:val="single" w:color="0F4761" w:themeColor="accent1" w:themeShade="BF" w:sz="4" w:space="10"/>
+        <w:bottom w:val="single" w:color="0F4761" w:themeColor="accent1" w:themeShade="BF" w:sz="4" w:space="10"/>
       </w:pBdr>
       <w:spacing w:before="360" w:after="360"/>
       <w:ind w:left="864" w:right="864"/>
@@ -1480,7 +1480,7 @@
       <w:color w:val="0F4761" w:themeColor="accent1" w:themeShade="BF"/>
     </w:rPr>
   </w:style>
-  <w:style w:type="character" w:customStyle="1" w:styleId="IntenseQuoteChar">
+  <w:style w:type="character" w:styleId="IntenseQuoteChar" w:customStyle="1">
     <w:name w:val="Intense Quote Char"/>
     <w:basedOn w:val="DefaultParagraphFont"/>
     <w:link w:val="IntenseQuote"/>
@@ -1506,7 +1506,7 @@
       <w:spacing w:val="5"/>
     </w:rPr>
   </w:style>
-  <w:style w:type="character" w:customStyle="1" w:styleId="value">
+  <w:style w:type="character" w:styleId="value" w:customStyle="1">
     <w:name w:val="value"/>
     <w:basedOn w:val="DefaultParagraphFont"/>
     <w:rsid w:val="00D62D69"/>

</xml_diff>